<commit_message>
Replace all the serialnumber Properties' type to SerialNumber
</commit_message>
<xml_diff>
--- a/Causality 프로토콜 명세서.docx
+++ b/Causality 프로토콜 명세서.docx
@@ -199,8 +199,6 @@
       <w:r>
         <w:t>12</w:t>
       </w:r>
-      <w:bookmarkStart w:id="3" w:name="_GoBack"/>
-      <w:bookmarkEnd w:id="3"/>
       <w:r>
         <w:t>일</w:t>
       </w:r>
@@ -224,8 +222,10 @@
         <w:t xml:space="preserve"> 0.0.</w:t>
       </w:r>
       <w:r>
-        <w:t>6</w:t>
-      </w:r>
+        <w:t>8</w:t>
+      </w:r>
+      <w:bookmarkStart w:id="3" w:name="_GoBack"/>
+      <w:bookmarkEnd w:id="3"/>
     </w:p>
     <w:p>
       <w:pPr>
@@ -3422,27 +3422,14 @@
       <w:r>
         <w:t xml:space="preserve">표 </w:t>
       </w:r>
-      <w:r>
-        <w:fldChar w:fldCharType="begin"/>
-      </w:r>
-      <w:r>
-        <w:instrText xml:space="preserve"> SEQ 표 \* ARABIC </w:instrText>
-      </w:r>
-      <w:r>
-        <w:fldChar w:fldCharType="separate"/>
-      </w:r>
-      <w:r>
-        <w:rPr>
-          <w:noProof/>
-        </w:rPr>
-        <w:t>1</w:t>
-      </w:r>
-      <w:r>
-        <w:rPr>
-          <w:noProof/>
-        </w:rPr>
-        <w:fldChar w:fldCharType="end"/>
-      </w:r>
+      <w:fldSimple w:instr=" SEQ 표 \* ARABIC ">
+        <w:r>
+          <w:rPr>
+            <w:noProof/>
+          </w:rPr>
+          <w:t>1</w:t>
+        </w:r>
+      </w:fldSimple>
       <w:r>
         <w:t xml:space="preserve">. </w:t>
       </w:r>
@@ -4054,27 +4041,14 @@
       <w:r>
         <w:t xml:space="preserve">표 </w:t>
       </w:r>
-      <w:r>
-        <w:fldChar w:fldCharType="begin"/>
-      </w:r>
-      <w:r>
-        <w:instrText xml:space="preserve"> SEQ 표 \* ARABIC </w:instrText>
-      </w:r>
-      <w:r>
-        <w:fldChar w:fldCharType="separate"/>
-      </w:r>
-      <w:r>
-        <w:rPr>
-          <w:noProof/>
-        </w:rPr>
-        <w:t>2</w:t>
-      </w:r>
-      <w:r>
-        <w:rPr>
-          <w:noProof/>
-        </w:rPr>
-        <w:fldChar w:fldCharType="end"/>
-      </w:r>
+      <w:fldSimple w:instr=" SEQ 표 \* ARABIC ">
+        <w:r>
+          <w:rPr>
+            <w:noProof/>
+          </w:rPr>
+          <w:t>2</w:t>
+        </w:r>
+      </w:fldSimple>
       <w:r>
         <w:t xml:space="preserve">. Action </w:t>
       </w:r>
@@ -4436,27 +4410,14 @@
       <w:r>
         <w:t xml:space="preserve">그림 </w:t>
       </w:r>
-      <w:r>
-        <w:fldChar w:fldCharType="begin"/>
-      </w:r>
-      <w:r>
-        <w:instrText xml:space="preserve"> SEQ 그림 \* ARABIC </w:instrText>
-      </w:r>
-      <w:r>
-        <w:fldChar w:fldCharType="separate"/>
-      </w:r>
-      <w:r>
-        <w:rPr>
-          <w:noProof/>
-        </w:rPr>
-        <w:t>1</w:t>
-      </w:r>
-      <w:r>
-        <w:rPr>
-          <w:noProof/>
-        </w:rPr>
-        <w:fldChar w:fldCharType="end"/>
-      </w:r>
+      <w:fldSimple w:instr=" SEQ 그림 \* ARABIC ">
+        <w:r>
+          <w:rPr>
+            <w:noProof/>
+          </w:rPr>
+          <w:t>1</w:t>
+        </w:r>
+      </w:fldSimple>
       <w:r>
         <w:t xml:space="preserve">. </w:t>
       </w:r>
@@ -4721,7 +4682,13 @@
               <w:cnfStyle w:val="000000100000" w:firstRow="0" w:lastRow="0" w:firstColumn="0" w:lastColumn="0" w:oddVBand="0" w:evenVBand="0" w:oddHBand="1" w:evenHBand="0" w:firstRowFirstColumn="0" w:firstRowLastColumn="0" w:lastRowFirstColumn="0" w:lastRowLastColumn="0"/>
             </w:pPr>
             <w:r>
-              <w:t>List&lt;String&gt;</w:t>
+              <w:t>List&lt;S</w:t>
+            </w:r>
+            <w:r>
+              <w:t>erialNumber</w:t>
+            </w:r>
+            <w:r>
+              <w:t>&gt;</w:t>
             </w:r>
           </w:p>
         </w:tc>
@@ -5208,9 +5175,18 @@
           <w:p>
             <w:pPr>
               <w:cnfStyle w:val="000000100000" w:firstRow="0" w:lastRow="0" w:firstColumn="0" w:lastColumn="0" w:oddVBand="0" w:evenVBand="0" w:oddHBand="1" w:evenHBand="0" w:firstRowFirstColumn="0" w:firstRowLastColumn="0" w:lastRowFirstColumn="0" w:lastRowLastColumn="0"/>
-            </w:pPr>
-            <w:r>
-              <w:t>String</w:t>
+              <w:rPr>
+                <w:rFonts w:hint="eastAsia"/>
+              </w:rPr>
+            </w:pPr>
+            <w:r>
+              <w:rPr>
+                <w:rFonts w:hint="eastAsia"/>
+              </w:rPr>
+              <w:t>S</w:t>
+            </w:r>
+            <w:r>
+              <w:t>erialNumber</w:t>
             </w:r>
           </w:p>
         </w:tc>
@@ -5284,7 +5260,10 @@
               <w:t>List&lt;</w:t>
             </w:r>
             <w:r>
-              <w:t>String</w:t>
+              <w:t>S</w:t>
+            </w:r>
+            <w:r>
+              <w:t>erialNumber</w:t>
             </w:r>
             <w:r>
               <w:t>&gt;</w:t>
@@ -5998,7 +5977,13 @@
               <w:cnfStyle w:val="000000100000" w:firstRow="0" w:lastRow="0" w:firstColumn="0" w:lastColumn="0" w:oddVBand="0" w:evenVBand="0" w:oddHBand="1" w:evenHBand="0" w:firstRowFirstColumn="0" w:firstRowLastColumn="0" w:lastRowFirstColumn="0" w:lastRowLastColumn="0"/>
             </w:pPr>
             <w:r>
-              <w:t>List&lt;String&gt;</w:t>
+              <w:t>List&lt;</w:t>
+            </w:r>
+            <w:r>
+              <w:t>SerialNumber</w:t>
+            </w:r>
+            <w:r>
+              <w:t>&gt;</w:t>
             </w:r>
           </w:p>
         </w:tc>
@@ -6151,7 +6136,13 @@
               <w:t>L</w:t>
             </w:r>
             <w:r>
-              <w:t>ist&lt;String&gt;</w:t>
+              <w:t>ist&lt;S</w:t>
+            </w:r>
+            <w:r>
+              <w:t>erialNumber</w:t>
+            </w:r>
+            <w:r>
+              <w:t>&gt;</w:t>
             </w:r>
           </w:p>
         </w:tc>
@@ -6211,27 +6202,14 @@
       <w:r>
         <w:t xml:space="preserve">표 </w:t>
       </w:r>
-      <w:r>
-        <w:fldChar w:fldCharType="begin"/>
-      </w:r>
-      <w:r>
-        <w:instrText xml:space="preserve"> SEQ 표 \* ARABIC </w:instrText>
-      </w:r>
-      <w:r>
-        <w:fldChar w:fldCharType="separate"/>
-      </w:r>
-      <w:r>
-        <w:rPr>
-          <w:noProof/>
-        </w:rPr>
-        <w:t>3</w:t>
-      </w:r>
-      <w:r>
-        <w:rPr>
-          <w:noProof/>
-        </w:rPr>
-        <w:fldChar w:fldCharType="end"/>
-      </w:r>
+      <w:fldSimple w:instr=" SEQ 표 \* ARABIC ">
+        <w:r>
+          <w:rPr>
+            <w:noProof/>
+          </w:rPr>
+          <w:t>3</w:t>
+        </w:r>
+      </w:fldSimple>
       <w:r>
         <w:t xml:space="preserve">. </w:t>
       </w:r>
@@ -6667,13 +6645,7 @@
               <w:cnfStyle w:val="000000000000" w:firstRow="0" w:lastRow="0" w:firstColumn="0" w:lastColumn="0" w:oddVBand="0" w:evenVBand="0" w:oddHBand="0" w:evenHBand="0" w:firstRowFirstColumn="0" w:firstRowLastColumn="0" w:lastRowFirstColumn="0" w:lastRowLastColumn="0"/>
             </w:pPr>
             <w:r>
-              <w:rPr>
-                <w:rFonts w:hint="eastAsia"/>
-              </w:rPr>
-              <w:t>S</w:t>
-            </w:r>
-            <w:r>
-              <w:t>tring</w:t>
+              <w:t>SerialNumber</w:t>
             </w:r>
           </w:p>
         </w:tc>
@@ -6806,13 +6778,7 @@
               <w:cnfStyle w:val="000000000000" w:firstRow="0" w:lastRow="0" w:firstColumn="0" w:lastColumn="0" w:oddVBand="0" w:evenVBand="0" w:oddHBand="0" w:evenHBand="0" w:firstRowFirstColumn="0" w:firstRowLastColumn="0" w:lastRowFirstColumn="0" w:lastRowLastColumn="0"/>
             </w:pPr>
             <w:r>
-              <w:rPr>
-                <w:rFonts w:hint="eastAsia"/>
-              </w:rPr>
-              <w:t>S</w:t>
-            </w:r>
-            <w:r>
-              <w:t>tring</w:t>
+              <w:t>SerialNumber</w:t>
             </w:r>
           </w:p>
         </w:tc>
@@ -6874,7 +6840,7 @@
               <w:cnfStyle w:val="000000100000" w:firstRow="0" w:lastRow="0" w:firstColumn="0" w:lastColumn="0" w:oddVBand="0" w:evenVBand="0" w:oddHBand="1" w:evenHBand="0" w:firstRowFirstColumn="0" w:firstRowLastColumn="0" w:lastRowFirstColumn="0" w:lastRowLastColumn="0"/>
             </w:pPr>
             <w:r>
-              <w:t>String</w:t>
+              <w:t>SerialNumber</w:t>
             </w:r>
           </w:p>
         </w:tc>
@@ -6995,27 +6961,14 @@
       <w:r>
         <w:t xml:space="preserve">표 </w:t>
       </w:r>
-      <w:r>
-        <w:fldChar w:fldCharType="begin"/>
-      </w:r>
-      <w:r>
-        <w:instrText xml:space="preserve"> SEQ 표 \* ARABIC </w:instrText>
-      </w:r>
-      <w:r>
-        <w:fldChar w:fldCharType="separate"/>
-      </w:r>
-      <w:r>
-        <w:rPr>
-          <w:noProof/>
-        </w:rPr>
-        <w:t>4</w:t>
-      </w:r>
-      <w:r>
-        <w:rPr>
-          <w:noProof/>
-        </w:rPr>
-        <w:fldChar w:fldCharType="end"/>
-      </w:r>
+      <w:fldSimple w:instr=" SEQ 표 \* ARABIC ">
+        <w:r>
+          <w:rPr>
+            <w:noProof/>
+          </w:rPr>
+          <w:t>4</w:t>
+        </w:r>
+      </w:fldSimple>
       <w:r>
         <w:t xml:space="preserve">. Caption </w:t>
       </w:r>
@@ -7058,27 +7011,14 @@
       <w:r>
         <w:t xml:space="preserve">그림 </w:t>
       </w:r>
-      <w:r>
-        <w:fldChar w:fldCharType="begin"/>
-      </w:r>
-      <w:r>
-        <w:instrText xml:space="preserve"> SEQ 그림 \* ARABIC </w:instrText>
-      </w:r>
-      <w:r>
-        <w:fldChar w:fldCharType="separate"/>
-      </w:r>
-      <w:r>
-        <w:rPr>
-          <w:noProof/>
-        </w:rPr>
-        <w:t>2</w:t>
-      </w:r>
-      <w:r>
-        <w:rPr>
-          <w:noProof/>
-        </w:rPr>
-        <w:fldChar w:fldCharType="end"/>
-      </w:r>
+      <w:fldSimple w:instr=" SEQ 그림 \* ARABIC ">
+        <w:r>
+          <w:rPr>
+            <w:noProof/>
+          </w:rPr>
+          <w:t>2</w:t>
+        </w:r>
+      </w:fldSimple>
       <w:r>
         <w:t xml:space="preserve">. </w:t>
       </w:r>
@@ -7402,7 +7342,7 @@
               <w:cnfStyle w:val="000000100000" w:firstRow="0" w:lastRow="0" w:firstColumn="0" w:lastColumn="0" w:oddVBand="0" w:evenVBand="0" w:oddHBand="1" w:evenHBand="0" w:firstRowFirstColumn="0" w:firstRowLastColumn="0" w:lastRowFirstColumn="0" w:lastRowLastColumn="0"/>
             </w:pPr>
             <w:r>
-              <w:t>String</w:t>
+              <w:t>SerialNumber</w:t>
             </w:r>
           </w:p>
         </w:tc>
@@ -7562,13 +7502,7 @@
               <w:cnfStyle w:val="000000100000" w:firstRow="0" w:lastRow="0" w:firstColumn="0" w:lastColumn="0" w:oddVBand="0" w:evenVBand="0" w:oddHBand="1" w:evenHBand="0" w:firstRowFirstColumn="0" w:firstRowLastColumn="0" w:lastRowFirstColumn="0" w:lastRowLastColumn="0"/>
             </w:pPr>
             <w:r>
-              <w:rPr>
-                <w:rFonts w:hint="eastAsia"/>
-              </w:rPr>
-              <w:t>S</w:t>
-            </w:r>
-            <w:r>
-              <w:t>tring</w:t>
+              <w:t>SerialNumber</w:t>
             </w:r>
           </w:p>
         </w:tc>
@@ -7679,27 +7613,14 @@
       <w:r>
         <w:t xml:space="preserve">표 </w:t>
       </w:r>
-      <w:r>
-        <w:fldChar w:fldCharType="begin"/>
-      </w:r>
-      <w:r>
-        <w:instrText xml:space="preserve"> SEQ 표 \* ARABIC </w:instrText>
-      </w:r>
-      <w:r>
-        <w:fldChar w:fldCharType="separate"/>
-      </w:r>
-      <w:r>
-        <w:rPr>
-          <w:noProof/>
-        </w:rPr>
-        <w:t>5</w:t>
-      </w:r>
-      <w:r>
-        <w:rPr>
-          <w:noProof/>
-        </w:rPr>
-        <w:fldChar w:fldCharType="end"/>
-      </w:r>
+      <w:fldSimple w:instr=" SEQ 표 \* ARABIC ">
+        <w:r>
+          <w:rPr>
+            <w:noProof/>
+          </w:rPr>
+          <w:t>5</w:t>
+        </w:r>
+      </w:fldSimple>
       <w:r>
         <w:t xml:space="preserve">. </w:t>
       </w:r>
@@ -7779,9 +7700,9 @@
       </w:tblPr>
       <w:tblGrid>
         <w:gridCol w:w="1497"/>
-        <w:gridCol w:w="1966"/>
-        <w:gridCol w:w="927"/>
-        <w:gridCol w:w="4626"/>
+        <w:gridCol w:w="2042"/>
+        <w:gridCol w:w="992"/>
+        <w:gridCol w:w="4485"/>
       </w:tblGrid>
       <w:tr>
         <w:trPr>
@@ -7803,7 +7724,7 @@
         </w:tc>
         <w:tc>
           <w:tcPr>
-            <w:tcW w:w="1966" w:type="dxa"/>
+            <w:tcW w:w="2042" w:type="dxa"/>
           </w:tcPr>
           <w:p>
             <w:pPr>
@@ -7819,7 +7740,7 @@
         </w:tc>
         <w:tc>
           <w:tcPr>
-            <w:tcW w:w="927" w:type="dxa"/>
+            <w:tcW w:w="992" w:type="dxa"/>
           </w:tcPr>
           <w:p>
             <w:pPr>
@@ -7836,7 +7757,7 @@
         </w:tc>
         <w:tc>
           <w:tcPr>
-            <w:tcW w:w="4626" w:type="dxa"/>
+            <w:tcW w:w="4485" w:type="dxa"/>
           </w:tcPr>
           <w:p>
             <w:pPr>
@@ -7874,7 +7795,7 @@
         </w:tc>
         <w:tc>
           <w:tcPr>
-            <w:tcW w:w="1966" w:type="dxa"/>
+            <w:tcW w:w="2042" w:type="dxa"/>
           </w:tcPr>
           <w:p>
             <w:pPr>
@@ -7893,7 +7814,7 @@
         </w:tc>
         <w:tc>
           <w:tcPr>
-            <w:tcW w:w="927" w:type="dxa"/>
+            <w:tcW w:w="992" w:type="dxa"/>
           </w:tcPr>
           <w:p>
             <w:pPr>
@@ -7910,7 +7831,7 @@
         </w:tc>
         <w:tc>
           <w:tcPr>
-            <w:tcW w:w="4626" w:type="dxa"/>
+            <w:tcW w:w="4485" w:type="dxa"/>
           </w:tcPr>
           <w:p>
             <w:pPr>
@@ -7945,7 +7866,7 @@
         </w:tc>
         <w:tc>
           <w:tcPr>
-            <w:tcW w:w="1966" w:type="dxa"/>
+            <w:tcW w:w="2042" w:type="dxa"/>
           </w:tcPr>
           <w:p>
             <w:pPr>
@@ -7964,7 +7885,7 @@
         </w:tc>
         <w:tc>
           <w:tcPr>
-            <w:tcW w:w="927" w:type="dxa"/>
+            <w:tcW w:w="992" w:type="dxa"/>
           </w:tcPr>
           <w:p>
             <w:pPr>
@@ -7981,7 +7902,7 @@
         </w:tc>
         <w:tc>
           <w:tcPr>
-            <w:tcW w:w="4626" w:type="dxa"/>
+            <w:tcW w:w="4485" w:type="dxa"/>
           </w:tcPr>
           <w:p>
             <w:pPr>
@@ -8013,7 +7934,7 @@
         </w:tc>
         <w:tc>
           <w:tcPr>
-            <w:tcW w:w="1966" w:type="dxa"/>
+            <w:tcW w:w="2042" w:type="dxa"/>
           </w:tcPr>
           <w:p>
             <w:pPr>
@@ -8029,7 +7950,7 @@
               <w:t>ist&lt;</w:t>
             </w:r>
             <w:r>
-              <w:t>String</w:t>
+              <w:t>SerialNumber</w:t>
             </w:r>
             <w:r>
               <w:t>&gt;</w:t>
@@ -8038,7 +7959,7 @@
         </w:tc>
         <w:tc>
           <w:tcPr>
-            <w:tcW w:w="927" w:type="dxa"/>
+            <w:tcW w:w="992" w:type="dxa"/>
           </w:tcPr>
           <w:p>
             <w:pPr>
@@ -8056,7 +7977,7 @@
         </w:tc>
         <w:tc>
           <w:tcPr>
-            <w:tcW w:w="4626" w:type="dxa"/>
+            <w:tcW w:w="4485" w:type="dxa"/>
           </w:tcPr>
           <w:p>
             <w:pPr>
@@ -8104,7 +8025,7 @@
         </w:tc>
         <w:tc>
           <w:tcPr>
-            <w:tcW w:w="1966" w:type="dxa"/>
+            <w:tcW w:w="2042" w:type="dxa"/>
           </w:tcPr>
           <w:p>
             <w:pPr>
@@ -8123,7 +8044,7 @@
         </w:tc>
         <w:tc>
           <w:tcPr>
-            <w:tcW w:w="927" w:type="dxa"/>
+            <w:tcW w:w="992" w:type="dxa"/>
           </w:tcPr>
           <w:p>
             <w:pPr>
@@ -8141,7 +8062,7 @@
         </w:tc>
         <w:tc>
           <w:tcPr>
-            <w:tcW w:w="4626" w:type="dxa"/>
+            <w:tcW w:w="4485" w:type="dxa"/>
           </w:tcPr>
           <w:p>
             <w:pPr>
@@ -8165,27 +8086,14 @@
       <w:r>
         <w:t xml:space="preserve">표 </w:t>
       </w:r>
-      <w:r>
-        <w:fldChar w:fldCharType="begin"/>
-      </w:r>
-      <w:r>
-        <w:instrText xml:space="preserve"> SEQ 표 \* ARABIC </w:instrText>
-      </w:r>
-      <w:r>
-        <w:fldChar w:fldCharType="separate"/>
-      </w:r>
-      <w:r>
-        <w:rPr>
-          <w:noProof/>
-        </w:rPr>
-        <w:t>6</w:t>
-      </w:r>
-      <w:r>
-        <w:rPr>
-          <w:noProof/>
-        </w:rPr>
-        <w:fldChar w:fldCharType="end"/>
-      </w:r>
+      <w:fldSimple w:instr=" SEQ 표 \* ARABIC ">
+        <w:r>
+          <w:rPr>
+            <w:noProof/>
+          </w:rPr>
+          <w:t>6</w:t>
+        </w:r>
+      </w:fldSimple>
       <w:r>
         <w:t xml:space="preserve">. </w:t>
       </w:r>
@@ -8641,27 +8549,14 @@
       <w:r>
         <w:t xml:space="preserve">표 </w:t>
       </w:r>
-      <w:r>
-        <w:fldChar w:fldCharType="begin"/>
-      </w:r>
-      <w:r>
-        <w:instrText xml:space="preserve"> SEQ 표 \* ARABIC </w:instrText>
-      </w:r>
-      <w:r>
-        <w:fldChar w:fldCharType="separate"/>
-      </w:r>
-      <w:r>
-        <w:rPr>
-          <w:noProof/>
-        </w:rPr>
-        <w:t>7</w:t>
-      </w:r>
-      <w:r>
-        <w:rPr>
-          <w:noProof/>
-        </w:rPr>
-        <w:fldChar w:fldCharType="end"/>
-      </w:r>
+      <w:fldSimple w:instr=" SEQ 표 \* ARABIC ">
+        <w:r>
+          <w:rPr>
+            <w:noProof/>
+          </w:rPr>
+          <w:t>7</w:t>
+        </w:r>
+      </w:fldSimple>
       <w:r>
         <w:t xml:space="preserve">. Context </w:t>
       </w:r>
@@ -20281,6 +20176,7 @@
     <w:rsid w:val="003B73C7"/>
     <w:rsid w:val="00490A16"/>
     <w:rsid w:val="006239DD"/>
+    <w:rsid w:val="008029FD"/>
     <w:rsid w:val="00A35CC7"/>
     <w:rsid w:val="00A636B5"/>
     <w:rsid w:val="00C46D9B"/>
@@ -20997,7 +20893,7 @@
 </file>
 
 <file path=customXml/itemProps2.xml><?xml version="1.0" encoding="utf-8"?>
-<ds:datastoreItem xmlns:ds="http://schemas.openxmlformats.org/officeDocument/2006/customXml" ds:itemID="{336388EB-B45E-43BD-9968-558CB4E4DEC4}">
+<ds:datastoreItem xmlns:ds="http://schemas.openxmlformats.org/officeDocument/2006/customXml" ds:itemID="{99833AE9-87D1-48B1-A034-6C5D4632B261}">
   <ds:schemaRefs>
     <ds:schemaRef ds:uri="http://schemas.openxmlformats.org/officeDocument/2006/bibliography"/>
   </ds:schemaRefs>

</xml_diff>